<commit_message>
Add buffer type description
</commit_message>
<xml_diff>
--- a/android/qcPlayerSDK_User_Android.docx
+++ b/android/qcPlayerSDK_User_Android.docx
@@ -457,7 +457,7 @@
                 <w:noProof/>
                 <w:webHidden/>
               </w:rPr>
-              <w:t>5</w:t>
+              <w:t>4</w:t>
             </w:r>
             <w:r>
               <w:rPr>
@@ -530,7 +530,7 @@
                 <w:noProof/>
                 <w:webHidden/>
               </w:rPr>
-              <w:t>5</w:t>
+              <w:t>4</w:t>
             </w:r>
             <w:r>
               <w:rPr>
@@ -562,6 +562,8 @@
               </w:rPr>
               <w:t>第4章 使用场景示例代码</w:t>
             </w:r>
+            <w:bookmarkStart w:id="1" w:name="_GoBack"/>
+            <w:bookmarkEnd w:id="1"/>
             <w:r>
               <w:rPr>
                 <w:noProof/>
@@ -601,7 +603,7 @@
                 <w:noProof/>
                 <w:webHidden/>
               </w:rPr>
-              <w:t>6</w:t>
+              <w:t>5</w:t>
             </w:r>
             <w:r>
               <w:rPr>
@@ -674,7 +676,7 @@
                 <w:noProof/>
                 <w:webHidden/>
               </w:rPr>
-              <w:t>6</w:t>
+              <w:t>5</w:t>
             </w:r>
             <w:r>
               <w:rPr>
@@ -747,7 +749,7 @@
                 <w:noProof/>
                 <w:webHidden/>
               </w:rPr>
-              <w:t>6</w:t>
+              <w:t>5</w:t>
             </w:r>
             <w:r>
               <w:rPr>
@@ -820,7 +822,7 @@
                 <w:noProof/>
                 <w:webHidden/>
               </w:rPr>
-              <w:t>6</w:t>
+              <w:t>5</w:t>
             </w:r>
             <w:r>
               <w:rPr>
@@ -893,7 +895,7 @@
                 <w:noProof/>
                 <w:webHidden/>
               </w:rPr>
-              <w:t>7</w:t>
+              <w:t>6</w:t>
             </w:r>
             <w:r>
               <w:rPr>
@@ -966,7 +968,7 @@
                 <w:noProof/>
                 <w:webHidden/>
               </w:rPr>
-              <w:t>8</w:t>
+              <w:t>7</w:t>
             </w:r>
             <w:r>
               <w:rPr>
@@ -1039,7 +1041,7 @@
                 <w:noProof/>
                 <w:webHidden/>
               </w:rPr>
-              <w:t>9</w:t>
+              <w:t>8</w:t>
             </w:r>
             <w:r>
               <w:rPr>
@@ -1112,7 +1114,7 @@
                 <w:noProof/>
                 <w:webHidden/>
               </w:rPr>
-              <w:t>10</w:t>
+              <w:t>9</w:t>
             </w:r>
             <w:r>
               <w:rPr>
@@ -1185,7 +1187,7 @@
                 <w:noProof/>
                 <w:webHidden/>
               </w:rPr>
-              <w:t>11</w:t>
+              <w:t>10</w:t>
             </w:r>
             <w:r>
               <w:rPr>
@@ -1258,7 +1260,7 @@
                 <w:noProof/>
                 <w:webHidden/>
               </w:rPr>
-              <w:t>12</w:t>
+              <w:t>11</w:t>
             </w:r>
             <w:r>
               <w:rPr>
@@ -1329,7 +1331,7 @@
                 <w:noProof/>
                 <w:webHidden/>
               </w:rPr>
-              <w:t>13</w:t>
+              <w:t>12</w:t>
             </w:r>
             <w:r>
               <w:rPr>
@@ -1402,7 +1404,7 @@
                 <w:noProof/>
                 <w:webHidden/>
               </w:rPr>
-              <w:t>13</w:t>
+              <w:t>12</w:t>
             </w:r>
             <w:r>
               <w:rPr>
@@ -1475,7 +1477,7 @@
                 <w:noProof/>
                 <w:webHidden/>
               </w:rPr>
-              <w:t>15</w:t>
+              <w:t>14</w:t>
             </w:r>
             <w:r>
               <w:rPr>
@@ -1548,7 +1550,7 @@
                 <w:noProof/>
                 <w:webHidden/>
               </w:rPr>
-              <w:t>22</w:t>
+              <w:t>21</w:t>
             </w:r>
             <w:r>
               <w:rPr>
@@ -1621,7 +1623,7 @@
                 <w:noProof/>
                 <w:webHidden/>
               </w:rPr>
-              <w:t>31</w:t>
+              <w:t>32</w:t>
             </w:r>
             <w:r>
               <w:rPr>
@@ -1692,7 +1694,7 @@
                 <w:noProof/>
                 <w:webHidden/>
               </w:rPr>
-              <w:t>45</w:t>
+              <w:t>46</w:t>
             </w:r>
             <w:r>
               <w:rPr>
@@ -1743,7 +1745,7 @@
       <w:pPr>
         <w:pStyle w:val="Heading1"/>
       </w:pPr>
-      <w:bookmarkStart w:id="1" w:name="_Toc529188389"/>
+      <w:bookmarkStart w:id="2" w:name="_Toc529188389"/>
       <w:r>
         <w:rPr>
           <w:rFonts w:hint="eastAsia"/>
@@ -1762,7 +1764,7 @@
         </w:rPr>
         <w:t>概述</w:t>
       </w:r>
-      <w:bookmarkEnd w:id="1"/>
+      <w:bookmarkEnd w:id="2"/>
     </w:p>
     <w:p>
       <w:r>
@@ -1889,7 +1891,7 @@
       <w:pPr>
         <w:pStyle w:val="Heading1"/>
       </w:pPr>
-      <w:bookmarkStart w:id="2" w:name="_Toc529188390"/>
+      <w:bookmarkStart w:id="3" w:name="_Toc529188390"/>
       <w:r>
         <w:rPr>
           <w:rFonts w:hint="eastAsia"/>
@@ -1909,7 +1911,7 @@
         </w:rPr>
         <w:t>快速入门</w:t>
       </w:r>
-      <w:bookmarkEnd w:id="2"/>
+      <w:bookmarkEnd w:id="3"/>
     </w:p>
     <w:p>
       <w:r>
@@ -2732,8 +2734,8 @@
       <w:pPr>
         <w:pStyle w:val="Heading1"/>
       </w:pPr>
-      <w:bookmarkStart w:id="3" w:name="integration"/>
-      <w:bookmarkStart w:id="4" w:name="_Toc529188391"/>
+      <w:bookmarkStart w:id="4" w:name="integration"/>
+      <w:bookmarkStart w:id="5" w:name="_Toc529188391"/>
       <w:r>
         <w:rPr>
           <w:rFonts w:hint="eastAsia"/>
@@ -2759,9 +2761,9 @@
         </w:rPr>
         <w:t>向导</w:t>
       </w:r>
-      <w:bookmarkEnd w:id="4"/>
+      <w:bookmarkEnd w:id="5"/>
     </w:p>
-    <w:bookmarkEnd w:id="3"/>
+    <w:bookmarkEnd w:id="4"/>
     <w:p>
       <w:r>
         <w:rPr>
@@ -2786,7 +2788,7 @@
       <w:pPr>
         <w:pStyle w:val="Heading2"/>
       </w:pPr>
-      <w:bookmarkStart w:id="5" w:name="_Toc529188392"/>
+      <w:bookmarkStart w:id="6" w:name="_Toc529188392"/>
       <w:r>
         <w:t>3</w:t>
       </w:r>
@@ -2811,7 +2813,7 @@
         </w:rPr>
         <w:t>包</w:t>
       </w:r>
-      <w:bookmarkEnd w:id="5"/>
+      <w:bookmarkEnd w:id="6"/>
     </w:p>
     <w:p>
       <w:r>
@@ -2860,7 +2862,7 @@
       <w:pPr>
         <w:pStyle w:val="Heading2"/>
       </w:pPr>
-      <w:bookmarkStart w:id="6" w:name="_Toc529188393"/>
+      <w:bookmarkStart w:id="7" w:name="_Toc529188393"/>
       <w:r>
         <w:t>3</w:t>
       </w:r>
@@ -2885,7 +2887,7 @@
         </w:rPr>
         <w:t>包</w:t>
       </w:r>
-      <w:bookmarkEnd w:id="6"/>
+      <w:bookmarkEnd w:id="7"/>
     </w:p>
     <w:p>
       <w:r>
@@ -3007,8 +3009,8 @@
       <w:pPr>
         <w:pStyle w:val="Heading1"/>
       </w:pPr>
-      <w:bookmarkStart w:id="7" w:name="scenario"/>
-      <w:bookmarkStart w:id="8" w:name="_Toc529188394"/>
+      <w:bookmarkStart w:id="8" w:name="scenario"/>
+      <w:bookmarkStart w:id="9" w:name="_Toc529188394"/>
       <w:r>
         <w:rPr>
           <w:rFonts w:hint="eastAsia"/>
@@ -3034,14 +3036,14 @@
         </w:rPr>
         <w:t>示例代码</w:t>
       </w:r>
-      <w:bookmarkEnd w:id="8"/>
+      <w:bookmarkEnd w:id="9"/>
     </w:p>
     <w:p>
       <w:pPr>
         <w:pStyle w:val="Heading2"/>
       </w:pPr>
-      <w:bookmarkStart w:id="9" w:name="_Toc529188395"/>
-      <w:bookmarkEnd w:id="7"/>
+      <w:bookmarkStart w:id="10" w:name="_Toc529188395"/>
+      <w:bookmarkEnd w:id="8"/>
       <w:r>
         <w:rPr>
           <w:noProof/>
@@ -3206,7 +3208,7 @@
         </w:rPr>
         <w:t>初始化</w:t>
       </w:r>
-      <w:bookmarkEnd w:id="9"/>
+      <w:bookmarkEnd w:id="10"/>
     </w:p>
     <w:p/>
     <w:p>
@@ -3253,7 +3255,7 @@
       <w:pPr>
         <w:pStyle w:val="Heading2"/>
       </w:pPr>
-      <w:bookmarkStart w:id="10" w:name="_Toc529188396"/>
+      <w:bookmarkStart w:id="11" w:name="_Toc529188396"/>
       <w:r>
         <w:rPr>
           <w:noProof/>
@@ -3364,14 +3366,14 @@
         </w:rPr>
         <w:t>打开一个流</w:t>
       </w:r>
-      <w:bookmarkEnd w:id="10"/>
+      <w:bookmarkEnd w:id="11"/>
     </w:p>
     <w:p/>
     <w:p>
       <w:pPr>
         <w:pStyle w:val="Heading2"/>
       </w:pPr>
-      <w:bookmarkStart w:id="11" w:name="_Toc529188397"/>
+      <w:bookmarkStart w:id="12" w:name="_Toc529188397"/>
       <w:r>
         <w:t>4.3</w:t>
       </w:r>
@@ -3381,7 +3383,7 @@
         </w:rPr>
         <w:t>销毁播放器</w:t>
       </w:r>
-      <w:bookmarkEnd w:id="11"/>
+      <w:bookmarkEnd w:id="12"/>
     </w:p>
     <w:p>
       <w:r>
@@ -3464,7 +3466,7 @@
       <w:pPr>
         <w:pStyle w:val="Heading2"/>
       </w:pPr>
-      <w:bookmarkStart w:id="12" w:name="_Toc529188398"/>
+      <w:bookmarkStart w:id="13" w:name="_Toc529188398"/>
       <w:r>
         <w:rPr>
           <w:noProof/>
@@ -3756,7 +3758,7 @@
         </w:rPr>
         <w:t>开始播放</w:t>
       </w:r>
-      <w:bookmarkEnd w:id="12"/>
+      <w:bookmarkEnd w:id="13"/>
     </w:p>
     <w:p/>
     <w:p>
@@ -3825,7 +3827,7 @@
       <w:pPr>
         <w:pStyle w:val="Heading2"/>
       </w:pPr>
-      <w:bookmarkStart w:id="13" w:name="_Toc529188399"/>
+      <w:bookmarkStart w:id="14" w:name="_Toc529188399"/>
       <w:r>
         <w:rPr>
           <w:noProof/>
@@ -4024,7 +4026,7 @@
         </w:rPr>
         <w:t>循环播放</w:t>
       </w:r>
-      <w:bookmarkEnd w:id="13"/>
+      <w:bookmarkEnd w:id="14"/>
     </w:p>
     <w:p>
       <w:pPr>
@@ -4039,7 +4041,7 @@
       <w:pPr>
         <w:pStyle w:val="Heading2"/>
       </w:pPr>
-      <w:bookmarkStart w:id="14" w:name="_Toc529188400"/>
+      <w:bookmarkStart w:id="15" w:name="_Toc529188400"/>
       <w:r>
         <w:rPr>
           <w:rFonts w:hint="eastAsia"/>
@@ -4065,7 +4067,7 @@
         </w:rPr>
         <w:t>进入前、后台</w:t>
       </w:r>
-      <w:bookmarkEnd w:id="14"/>
+      <w:bookmarkEnd w:id="15"/>
     </w:p>
     <w:p>
       <w:r>
@@ -4342,7 +4344,7 @@
       <w:pPr>
         <w:pStyle w:val="Heading2"/>
       </w:pPr>
-      <w:bookmarkStart w:id="15" w:name="_Toc529188401"/>
+      <w:bookmarkStart w:id="16" w:name="_Toc529188401"/>
       <w:r>
         <w:rPr>
           <w:noProof/>
@@ -4725,7 +4727,7 @@
         </w:rPr>
         <w:t>流</w:t>
       </w:r>
-      <w:bookmarkEnd w:id="15"/>
+      <w:bookmarkEnd w:id="16"/>
     </w:p>
     <w:p/>
     <w:p/>
@@ -4733,7 +4735,7 @@
       <w:pPr>
         <w:pStyle w:val="Heading2"/>
       </w:pPr>
-      <w:bookmarkStart w:id="16" w:name="_Toc529188402"/>
+      <w:bookmarkStart w:id="17" w:name="_Toc529188402"/>
       <w:r>
         <w:rPr>
           <w:noProof/>
@@ -4854,7 +4856,7 @@
         </w:rPr>
         <w:t>截屏</w:t>
       </w:r>
-      <w:bookmarkEnd w:id="16"/>
+      <w:bookmarkEnd w:id="17"/>
     </w:p>
     <w:p/>
     <w:p>
@@ -5073,7 +5075,7 @@
       <w:pPr>
         <w:pStyle w:val="Heading2"/>
       </w:pPr>
-      <w:bookmarkStart w:id="17" w:name="_Toc529188403"/>
+      <w:bookmarkStart w:id="18" w:name="_Toc529188403"/>
       <w:r>
         <w:rPr>
           <w:noProof/>
@@ -5342,7 +5344,7 @@
         </w:rPr>
         <w:t>预加载支持</w:t>
       </w:r>
-      <w:bookmarkEnd w:id="17"/>
+      <w:bookmarkEnd w:id="18"/>
     </w:p>
     <w:p>
       <w:r>
@@ -5389,7 +5391,7 @@
       <w:pPr>
         <w:pStyle w:val="Heading1"/>
       </w:pPr>
-      <w:bookmarkStart w:id="18" w:name="_Toc529188404"/>
+      <w:bookmarkStart w:id="19" w:name="_Toc529188404"/>
       <w:r>
         <w:rPr>
           <w:rFonts w:hint="eastAsia"/>
@@ -5403,13 +5405,13 @@
         </w:rPr>
         <w:t>章API介绍</w:t>
       </w:r>
-      <w:bookmarkEnd w:id="18"/>
+      <w:bookmarkEnd w:id="19"/>
     </w:p>
     <w:p>
       <w:pPr>
         <w:pStyle w:val="Heading2"/>
       </w:pPr>
-      <w:bookmarkStart w:id="19" w:name="_Toc529188405"/>
+      <w:bookmarkStart w:id="20" w:name="_Toc529188405"/>
       <w:r>
         <w:rPr>
           <w:rFonts w:hint="eastAsia"/>
@@ -5434,7 +5436,7 @@
         </w:rPr>
         <w:t>定义</w:t>
       </w:r>
-      <w:bookmarkEnd w:id="19"/>
+      <w:bookmarkEnd w:id="20"/>
     </w:p>
     <w:p>
       <w:r>
@@ -6064,7 +6066,7 @@
       <w:pPr>
         <w:pStyle w:val="Heading2"/>
       </w:pPr>
-      <w:bookmarkStart w:id="20" w:name="_Toc529188406"/>
+      <w:bookmarkStart w:id="21" w:name="_Toc529188406"/>
       <w:r>
         <w:rPr>
           <w:rFonts w:hint="eastAsia"/>
@@ -6084,7 +6086,7 @@
         </w:rPr>
         <w:t>播放接口函数定义</w:t>
       </w:r>
-      <w:bookmarkEnd w:id="20"/>
+      <w:bookmarkEnd w:id="21"/>
     </w:p>
     <w:p>
       <w:r>
@@ -10813,7 +10815,7 @@
       <w:pPr>
         <w:pStyle w:val="Heading2"/>
       </w:pPr>
-      <w:bookmarkStart w:id="21" w:name="_Toc529188407"/>
+      <w:bookmarkStart w:id="22" w:name="_Toc529188407"/>
       <w:r>
         <w:lastRenderedPageBreak/>
         <w:t>5</w:t>
@@ -10839,7 +10841,7 @@
         </w:rPr>
         <w:t>定义</w:t>
       </w:r>
-      <w:bookmarkEnd w:id="21"/>
+      <w:bookmarkEnd w:id="22"/>
     </w:p>
     <w:p>
       <w:r>
@@ -16171,8 +16173,8 @@
             <w:tcW w:w="1696" w:type="dxa"/>
           </w:tcPr>
           <w:p>
-            <w:bookmarkStart w:id="22" w:name="OLE_LINK3"/>
-            <w:bookmarkStart w:id="23" w:name="OLE_LINK4"/>
+            <w:bookmarkStart w:id="23" w:name="OLE_LINK3"/>
+            <w:bookmarkStart w:id="24" w:name="OLE_LINK4"/>
             <w:r>
               <w:rPr>
                 <w:rFonts w:hint="eastAsia"/>
@@ -16330,8 +16332,8 @@
           </w:p>
         </w:tc>
       </w:tr>
-      <w:bookmarkEnd w:id="22"/>
       <w:bookmarkEnd w:id="23"/>
+      <w:bookmarkEnd w:id="24"/>
     </w:tbl>
     <w:p/>
     <w:p/>
@@ -17926,12 +17928,35 @@
           <w:p>
             <w:pPr>
               <w:cnfStyle w:val="000000000000" w:firstRow="0" w:lastRow="0" w:firstColumn="0" w:lastColumn="0" w:oddVBand="0" w:evenVBand="0" w:oddHBand="0" w:evenHBand="0" w:firstRowFirstColumn="0" w:firstRowLastColumn="0" w:lastRowFirstColumn="0" w:lastRowLastColumn="0"/>
+              <w:rPr>
+                <w:rFonts w:hint="eastAsia"/>
+              </w:rPr>
+            </w:pPr>
+            <w:r>
+              <w:t xml:space="preserve">nParam, 1 </w:t>
+            </w:r>
+            <w:r>
+              <w:rPr>
+                <w:rFonts w:hint="eastAsia"/>
+              </w:rPr>
+              <w:t>为audio, 2为video</w:t>
+            </w:r>
+          </w:p>
+          <w:p>
+            <w:pPr>
+              <w:cnfStyle w:val="000000000000" w:firstRow="0" w:lastRow="0" w:firstColumn="0" w:lastColumn="0" w:oddVBand="0" w:evenVBand="0" w:oddHBand="0" w:evenHBand="0" w:firstRowFirstColumn="0" w:firstRowLastColumn="0" w:lastRowFirstColumn="0" w:lastRowLastColumn="0"/>
             </w:pPr>
             <w:r>
               <w:rPr>
                 <w:rFonts w:hint="eastAsia"/>
               </w:rPr>
               <w:t>jbyteParam</w:t>
+            </w:r>
+            <w:r>
+              <w:rPr>
+                <w:rFonts w:hint="eastAsia"/>
+              </w:rPr>
+              <w:t xml:space="preserve"> 数据实体</w:t>
             </w:r>
           </w:p>
         </w:tc>
@@ -18159,6 +18184,26 @@
           <w:tcPr>
             <w:tcW w:w="7314" w:type="dxa"/>
           </w:tcPr>
+          <w:p>
+            <w:pPr>
+              <w:cnfStyle w:val="000000000000" w:firstRow="0" w:lastRow="0" w:firstColumn="0" w:lastColumn="0" w:oddVBand="0" w:evenVBand="0" w:oddHBand="0" w:evenHBand="0" w:firstRowFirstColumn="0" w:firstRowLastColumn="0" w:lastRowFirstColumn="0" w:lastRowLastColumn="0"/>
+              <w:rPr>
+                <w:rFonts w:hint="eastAsia"/>
+              </w:rPr>
+            </w:pPr>
+            <w:r>
+              <w:t xml:space="preserve">nParam, </w:t>
+            </w:r>
+            <w:r>
+              <w:t xml:space="preserve">1 </w:t>
+            </w:r>
+            <w:r>
+              <w:rPr>
+                <w:rFonts w:hint="eastAsia"/>
+              </w:rPr>
+              <w:t>为audio, 2为video</w:t>
+            </w:r>
+          </w:p>
           <w:p>
             <w:pPr>
               <w:cnfStyle w:val="000000000000" w:firstRow="0" w:lastRow="0" w:firstColumn="0" w:lastColumn="0" w:oddVBand="0" w:evenVBand="0" w:oddHBand="0" w:evenHBand="0" w:firstRowFirstColumn="0" w:firstRowLastColumn="0" w:lastRowFirstColumn="0" w:lastRowLastColumn="0"/>
@@ -18620,8 +18665,6 @@
               </w:rPr>
               <w:t>需要设置数据的标识</w:t>
             </w:r>
-            <w:bookmarkStart w:id="24" w:name="_GoBack"/>
-            <w:bookmarkEnd w:id="24"/>
             <w:r>
               <w:rPr>
                 <w:rFonts w:hint="eastAsia"/>
@@ -18696,6 +18739,7 @@
               <w:rPr>
                 <w:rFonts w:hint="eastAsia"/>
               </w:rPr>
+              <w:lastRenderedPageBreak/>
               <w:t>定义</w:t>
             </w:r>
           </w:p>
@@ -18747,7 +18791,6 @@
           </w:tcPr>
           <w:p>
             <w:r>
-              <w:lastRenderedPageBreak/>
               <w:t>QCBUFF_NEW_POS</w:t>
             </w:r>
           </w:p>
@@ -19644,6 +19687,7 @@
               <w:rPr>
                 <w:rFonts w:hint="eastAsia"/>
               </w:rPr>
+              <w:lastRenderedPageBreak/>
               <w:t>定义</w:t>
             </w:r>
           </w:p>
@@ -19695,7 +19739,6 @@
           </w:tcPr>
           <w:p>
             <w:r>
-              <w:lastRenderedPageBreak/>
               <w:t>QC_CODEC_ID_H264</w:t>
             </w:r>
           </w:p>
@@ -20446,7 +20489,6 @@
         <w:rPr>
           <w:rFonts w:hint="eastAsia"/>
         </w:rPr>
-        <w:lastRenderedPageBreak/>
         <w:t xml:space="preserve">5.4.3 </w:t>
       </w:r>
       <w:r>
@@ -21183,7 +21225,6 @@
         <w:rPr>
           <w:rFonts w:hint="eastAsia"/>
         </w:rPr>
-        <w:lastRenderedPageBreak/>
         <w:t>5.4.7</w:t>
       </w:r>
       <w:r>
@@ -21947,7 +21988,6 @@
         <w:rPr>
           <w:rFonts w:hint="eastAsia"/>
         </w:rPr>
-        <w:lastRenderedPageBreak/>
         <w:t>5.4.11</w:t>
       </w:r>
       <w:r>
@@ -22707,7 +22747,6 @@
         <w:rPr>
           <w:rFonts w:hint="eastAsia"/>
         </w:rPr>
-        <w:lastRenderedPageBreak/>
         <w:t xml:space="preserve">5.4.15 </w:t>
       </w:r>
       <w:r>
@@ -23516,7 +23555,6 @@
         <w:rPr>
           <w:rFonts w:hint="eastAsia"/>
         </w:rPr>
-        <w:lastRenderedPageBreak/>
         <w:t xml:space="preserve">5.4.19 </w:t>
       </w:r>
       <w:r>
@@ -24305,7 +24343,6 @@
         <w:rPr>
           <w:rFonts w:hint="eastAsia"/>
         </w:rPr>
-        <w:lastRenderedPageBreak/>
         <w:t>5.4.23</w:t>
       </w:r>
       <w:r>
@@ -25042,7 +25079,6 @@
         <w:rPr>
           <w:rFonts w:hint="eastAsia"/>
         </w:rPr>
-        <w:lastRenderedPageBreak/>
         <w:t>5.4.27</w:t>
       </w:r>
       <w:r>
@@ -25797,7 +25833,6 @@
         <w:rPr>
           <w:rFonts w:hint="eastAsia"/>
         </w:rPr>
-        <w:lastRenderedPageBreak/>
         <w:t>5.4.31</w:t>
       </w:r>
       <w:r>
@@ -26593,7 +26628,6 @@
         <w:rPr>
           <w:rFonts w:hint="eastAsia"/>
         </w:rPr>
-        <w:lastRenderedPageBreak/>
         <w:t xml:space="preserve">5.4.35 </w:t>
       </w:r>
       <w:r>
@@ -27352,7 +27386,6 @@
         <w:rPr>
           <w:rFonts w:hint="eastAsia"/>
         </w:rPr>
-        <w:lastRenderedPageBreak/>
         <w:t>5.4.39</w:t>
       </w:r>
       <w:r>
@@ -28184,7 +28217,6 @@
         <w:rPr>
           <w:rFonts w:hint="eastAsia"/>
         </w:rPr>
-        <w:lastRenderedPageBreak/>
         <w:t xml:space="preserve">5.4.43 </w:t>
       </w:r>
       <w:r>
@@ -28939,7 +28971,6 @@
         <w:rPr>
           <w:rFonts w:hint="eastAsia"/>
         </w:rPr>
-        <w:lastRenderedPageBreak/>
         <w:t>5.4.4</w:t>
       </w:r>
       <w:r>
@@ -30452,6 +30483,7 @@
               <w:rPr>
                 <w:rFonts w:hint="eastAsia"/>
               </w:rPr>
+              <w:lastRenderedPageBreak/>
               <w:t>输出参数</w:t>
             </w:r>
           </w:p>
@@ -30493,7 +30525,6 @@
               <w:rPr>
                 <w:rFonts w:hint="eastAsia"/>
               </w:rPr>
-              <w:lastRenderedPageBreak/>
               <w:t>产生时机</w:t>
             </w:r>
           </w:p>
@@ -30949,7 +30980,6 @@
               <w:rPr>
                 <w:rFonts w:hint="eastAsia"/>
               </w:rPr>
-              <w:lastRenderedPageBreak/>
               <w:t>值</w:t>
             </w:r>
           </w:p>
@@ -31996,6 +32026,7 @@
         <w:rPr>
           <w:rFonts w:hint="eastAsia"/>
         </w:rPr>
+        <w:lastRenderedPageBreak/>
         <w:t xml:space="preserve">6.16 </w:t>
       </w:r>
       <w:r>
@@ -32566,6 +32597,7 @@
               <w:rPr>
                 <w:rFonts w:hint="eastAsia"/>
               </w:rPr>
+              <w:lastRenderedPageBreak/>
               <w:t>说明</w:t>
             </w:r>
           </w:p>
@@ -32691,7 +32723,7 @@
         <w:rStyle w:val="PageNumber"/>
         <w:noProof/>
       </w:rPr>
-      <w:t>30</w:t>
+      <w:t>1</w:t>
     </w:r>
     <w:r>
       <w:rPr>
@@ -36567,7 +36599,7 @@
 </file>
 
 <file path=customXml/itemProps1.xml><?xml version="1.0" encoding="utf-8"?>
-<ds:datastoreItem xmlns:ds="http://schemas.openxmlformats.org/officeDocument/2006/customXml" ds:itemID="{EF6F8250-C0C5-1244-B47F-E61DA44AFF38}">
+<ds:datastoreItem xmlns:ds="http://schemas.openxmlformats.org/officeDocument/2006/customXml" ds:itemID="{A854A1B9-5680-5E42-8440-9B9C63863787}">
   <ds:schemaRefs>
     <ds:schemaRef ds:uri="http://schemas.openxmlformats.org/officeDocument/2006/bibliography"/>
   </ds:schemaRefs>

</xml_diff>